<commit_message>
updated ERM July 11
</commit_message>
<xml_diff>
--- a/Other documents/Wildlife health database 2 pager .docx
+++ b/Other documents/Wildlife health database 2 pager .docx
@@ -1,13 +1,13 @@
 
 <file path=word/document.xml><?xml version="1.0" encoding="utf-8"?>
-<w:document xmlns:wpc="http://schemas.microsoft.com/office/word/2010/wordprocessingCanvas" xmlns:cx="http://schemas.microsoft.com/office/drawing/2014/chartex" xmlns:cx1="http://schemas.microsoft.com/office/drawing/2015/9/8/chartex" xmlns:cx2="http://schemas.microsoft.com/office/drawing/2015/10/21/chartex" xmlns:cx3="http://schemas.microsoft.com/office/drawing/2016/5/9/chartex" xmlns:cx4="http://schemas.microsoft.com/office/drawing/2016/5/10/chartex" xmlns:cx5="http://schemas.microsoft.com/office/drawing/2016/5/11/chartex" xmlns:cx6="http://schemas.microsoft.com/office/drawing/2016/5/12/chartex" xmlns:cx7="http://schemas.microsoft.com/office/drawing/2016/5/13/chartex" xmlns:cx8="http://schemas.microsoft.com/office/drawing/2016/5/14/chartex" xmlns:mc="http://schemas.openxmlformats.org/markup-compatibility/2006" xmlns:aink="http://schemas.microsoft.com/office/drawing/2016/ink" xmlns:am3d="http://schemas.microsoft.com/office/drawing/2017/model3d" xmlns:o="urn:schemas-microsoft-com:office:office" xmlns:oel="http://schemas.microsoft.com/office/2019/extlst" xmlns:r="http://schemas.openxmlformats.org/officeDocument/2006/relationships" xmlns:m="http://schemas.openxmlformats.org/officeDocument/2006/math" xmlns:v="urn:schemas-microsoft-com:vml" xmlns:wp14="http://schemas.microsoft.com/office/word/2010/wordprocessingDrawing" xmlns:wp="http://schemas.openxmlformats.org/drawingml/2006/wordprocessingDrawing" xmlns:w10="urn:schemas-microsoft-com:office:word" xmlns:w="http://schemas.openxmlformats.org/wordprocessingml/2006/main" xmlns:w14="http://schemas.microsoft.com/office/word/2010/wordml" xmlns:w15="http://schemas.microsoft.com/office/word/2012/wordml" xmlns:w16cex="http://schemas.microsoft.com/office/word/2018/wordml/cex" xmlns:w16cid="http://schemas.microsoft.com/office/word/2016/wordml/cid" xmlns:w16="http://schemas.microsoft.com/office/word/2018/wordml" xmlns:w16sdtdh="http://schemas.microsoft.com/office/word/2020/wordml/sdtdatahash" xmlns:w16se="http://schemas.microsoft.com/office/word/2015/wordml/symex" xmlns:wpg="http://schemas.microsoft.com/office/word/2010/wordprocessingGroup" xmlns:wpi="http://schemas.microsoft.com/office/word/2010/wordprocessingInk" xmlns:wne="http://schemas.microsoft.com/office/word/2006/wordml" xmlns:wps="http://schemas.microsoft.com/office/word/2010/wordprocessingShape" mc:Ignorable="w14 w15 w16se w16cid w16 w16cex w16sdtdh wp14">
+<w:document xmlns:wpc="http://schemas.microsoft.com/office/word/2010/wordprocessingCanvas" xmlns:cx="http://schemas.microsoft.com/office/drawing/2014/chartex" xmlns:cx1="http://schemas.microsoft.com/office/drawing/2015/9/8/chartex" xmlns:cx2="http://schemas.microsoft.com/office/drawing/2015/10/21/chartex" xmlns:cx3="http://schemas.microsoft.com/office/drawing/2016/5/9/chartex" xmlns:cx4="http://schemas.microsoft.com/office/drawing/2016/5/10/chartex" xmlns:cx5="http://schemas.microsoft.com/office/drawing/2016/5/11/chartex" xmlns:cx6="http://schemas.microsoft.com/office/drawing/2016/5/12/chartex" xmlns:cx7="http://schemas.microsoft.com/office/drawing/2016/5/13/chartex" xmlns:cx8="http://schemas.microsoft.com/office/drawing/2016/5/14/chartex" xmlns:mc="http://schemas.openxmlformats.org/markup-compatibility/2006" xmlns:aink="http://schemas.microsoft.com/office/drawing/2016/ink" xmlns:am3d="http://schemas.microsoft.com/office/drawing/2017/model3d" xmlns:o="urn:schemas-microsoft-com:office:office" xmlns:oel="http://schemas.microsoft.com/office/2019/extlst" xmlns:r="http://schemas.openxmlformats.org/officeDocument/2006/relationships" xmlns:m="http://schemas.openxmlformats.org/officeDocument/2006/math" xmlns:v="urn:schemas-microsoft-com:vml" xmlns:wp14="http://schemas.microsoft.com/office/word/2010/wordprocessingDrawing" xmlns:wp="http://schemas.openxmlformats.org/drawingml/2006/wordprocessingDrawing" xmlns:w10="urn:schemas-microsoft-com:office:word" xmlns:w="http://schemas.openxmlformats.org/wordprocessingml/2006/main" xmlns:w14="http://schemas.microsoft.com/office/word/2010/wordml" xmlns:w15="http://schemas.microsoft.com/office/word/2012/wordml" xmlns:w16cex="http://schemas.microsoft.com/office/word/2018/wordml/cex" xmlns:w16cid="http://schemas.microsoft.com/office/word/2016/wordml/cid" xmlns:w16="http://schemas.microsoft.com/office/word/2018/wordml" xmlns:w16sdtdh="http://schemas.microsoft.com/office/word/2020/wordml/sdtdatahash" xmlns:w16se="http://schemas.microsoft.com/office/word/2015/wordml/symex" xmlns:wpg="http://schemas.microsoft.com/office/word/2010/wordprocessingGroup" xmlns:wpi="http://schemas.microsoft.com/office/word/2010/wordprocessingInk" xmlns:wne="http://schemas.microsoft.com/office/word/2006/wordml" xmlns:wps="http://schemas.microsoft.com/office/word/2010/wordprocessingShape" xmlns:a="http://schemas.openxmlformats.org/drawingml/2006/main" xmlns:pic="http://schemas.openxmlformats.org/drawingml/2006/picture" mc:Ignorable="w14 w15 w16se w16cid w16 w16cex w16sdtdh wp14">
   <w:body>
     <w:p>
       <w:pPr>
         <w:spacing w:after="200"/>
         <w:jc w:val="center"/>
         <w:rPr>
-          <w:rFonts w:ascii="Times New Roman" w:eastAsia="Times New Roman" w:hAnsi="Times New Roman" w:cs="Times New Roman"/>
+          <w:rFonts w:ascii="Times New Roman" w:hAnsi="Times New Roman" w:eastAsia="Times New Roman" w:cs="Times New Roman"/>
           <w:color w:val="000000" w:themeColor="text1"/>
           <w:sz w:val="32"/>
           <w:szCs w:val="32"/>
@@ -15,26 +15,37 @@
       </w:pPr>
       <w:r>
         <w:rPr>
-          <w:rFonts w:ascii="Times New Roman" w:eastAsia="Times New Roman" w:hAnsi="Times New Roman" w:cs="Times New Roman"/>
+          <w:rFonts w:ascii="Times New Roman" w:hAnsi="Times New Roman" w:eastAsia="Times New Roman" w:cs="Times New Roman"/>
           <w:color w:val="000000" w:themeColor="text1"/>
           <w:sz w:val="32"/>
           <w:szCs w:val="32"/>
         </w:rPr>
         <w:t>Data management investments for wildlife health</w:t>
       </w:r>
+      <w:ins w:author="Montecino, Diego" w:date="2024-03-18T15:56:00Z" w:id="0">
+        <w:r>
+          <w:rPr>
+            <w:rFonts w:ascii="Times New Roman" w:hAnsi="Times New Roman" w:eastAsia="Times New Roman" w:cs="Times New Roman"/>
+            <w:color w:val="000000" w:themeColor="text1"/>
+            <w:sz w:val="32"/>
+            <w:szCs w:val="32"/>
+          </w:rPr>
+          <w:t xml:space="preserve"> in protected areas</w:t>
+        </w:r>
+      </w:ins>
     </w:p>
     <w:p>
       <w:pPr>
         <w:spacing w:after="200"/>
         <w:jc w:val="both"/>
         <w:rPr>
-          <w:rFonts w:ascii="Times New Roman" w:eastAsia="Times New Roman" w:hAnsi="Times New Roman" w:cs="Times New Roman"/>
+          <w:rFonts w:ascii="Times New Roman" w:hAnsi="Times New Roman" w:eastAsia="Times New Roman" w:cs="Times New Roman"/>
           <w:color w:val="000000" w:themeColor="text1"/>
         </w:rPr>
       </w:pPr>
       <w:r>
         <w:rPr>
-          <w:rFonts w:ascii="Times New Roman" w:eastAsia="Times New Roman" w:hAnsi="Times New Roman" w:cs="Times New Roman"/>
+          <w:rFonts w:ascii="Times New Roman" w:hAnsi="Times New Roman" w:eastAsia="Times New Roman" w:cs="Times New Roman"/>
           <w:color w:val="000000" w:themeColor="text1"/>
         </w:rPr>
         <w:t xml:space="preserve">In an era of mass extinction, </w:t>
@@ -42,7 +53,7 @@
       <w:hyperlink r:id="rId6">
         <w:r>
           <w:rPr>
-            <w:rFonts w:ascii="Times New Roman" w:eastAsia="Times New Roman" w:hAnsi="Times New Roman" w:cs="Times New Roman"/>
+            <w:rFonts w:ascii="Times New Roman" w:hAnsi="Times New Roman" w:eastAsia="Times New Roman" w:cs="Times New Roman"/>
             <w:color w:val="000000" w:themeColor="text1"/>
             <w:vertAlign w:val="superscript"/>
           </w:rPr>
@@ -51,7 +62,7 @@
       </w:hyperlink>
       <w:r>
         <w:rPr>
-          <w:rFonts w:ascii="Times New Roman" w:eastAsia="Times New Roman" w:hAnsi="Times New Roman" w:cs="Times New Roman"/>
+          <w:rFonts w:ascii="Times New Roman" w:hAnsi="Times New Roman" w:eastAsia="Times New Roman" w:cs="Times New Roman"/>
           <w:color w:val="000000" w:themeColor="text1"/>
         </w:rPr>
         <w:t xml:space="preserve"> protected areas exist to safeguard unique and diverse wildlife and flora and foster crucial ecosystem services </w:t>
@@ -59,7 +70,7 @@
       <w:hyperlink r:id="rId7">
         <w:r>
           <w:rPr>
-            <w:rFonts w:ascii="Times New Roman" w:eastAsia="Times New Roman" w:hAnsi="Times New Roman" w:cs="Times New Roman"/>
+            <w:rFonts w:ascii="Times New Roman" w:hAnsi="Times New Roman" w:eastAsia="Times New Roman" w:cs="Times New Roman"/>
             <w:color w:val="000000" w:themeColor="text1"/>
             <w:vertAlign w:val="superscript"/>
           </w:rPr>
@@ -68,7 +79,7 @@
       </w:hyperlink>
       <w:r>
         <w:rPr>
-          <w:rFonts w:ascii="Times New Roman" w:eastAsia="Times New Roman" w:hAnsi="Times New Roman" w:cs="Times New Roman"/>
+          <w:rFonts w:ascii="Times New Roman" w:hAnsi="Times New Roman" w:eastAsia="Times New Roman" w:cs="Times New Roman"/>
           <w:color w:val="000000" w:themeColor="text1"/>
         </w:rPr>
         <w:t xml:space="preserve">. However, human encroachment, land-use change, illegal activities, feral domestic animals, and expansion of communities settled nearby or within their boundaries </w:t>
@@ -76,7 +87,7 @@
       <w:hyperlink r:id="rId8">
         <w:r>
           <w:rPr>
-            <w:rFonts w:ascii="Times New Roman" w:eastAsia="Times New Roman" w:hAnsi="Times New Roman" w:cs="Times New Roman"/>
+            <w:rFonts w:ascii="Times New Roman" w:hAnsi="Times New Roman" w:eastAsia="Times New Roman" w:cs="Times New Roman"/>
             <w:color w:val="000000" w:themeColor="text1"/>
             <w:vertAlign w:val="superscript"/>
           </w:rPr>
@@ -85,10 +96,215 @@
       </w:hyperlink>
       <w:r>
         <w:rPr>
-          <w:rFonts w:ascii="Times New Roman" w:eastAsia="Times New Roman" w:hAnsi="Times New Roman" w:cs="Times New Roman"/>
+          <w:rFonts w:ascii="Times New Roman" w:hAnsi="Times New Roman" w:eastAsia="Times New Roman" w:cs="Times New Roman"/>
           <w:color w:val="000000" w:themeColor="text1"/>
         </w:rPr>
         <w:t xml:space="preserve"> not only threaten the core mission of protected areas, but they are also associated with extraction, pollution, and the creation of human-wildlife-livestock interfaces. </w:t>
+      </w:r>
+    </w:p>
+    <w:p w14:noSpellErr="1">
+      <w:pPr>
+        <w:spacing w:after="200"/>
+        <w:jc w:val="both"/>
+        <w:rPr>
+          <w:rFonts w:ascii="Times New Roman" w:hAnsi="Times New Roman" w:eastAsia="Times New Roman" w:cs="Times New Roman"/>
+          <w:color w:val="000000" w:themeColor="text1"/>
+          <w:lang w:val="en-US"/>
+        </w:rPr>
+      </w:pPr>
+      <w:r>
+        <w:rPr>
+          <w:rFonts w:ascii="Times New Roman" w:hAnsi="Times New Roman" w:eastAsia="Times New Roman" w:cs="Times New Roman"/>
+          <w:color w:val="000000" w:themeColor="text1" w:themeTint="FF" w:themeShade="FF"/>
+          <w:lang w:val="en-US"/>
+        </w:rPr>
+        <w:t xml:space="preserve">These processes expose wildlife to physical, chemical, and biological sources of disease presenting a direct morbidity and mortality burden and potentially </w:t>
+      </w:r>
+      <w:r>
+        <w:rPr>
+          <w:rFonts w:ascii="Times New Roman" w:hAnsi="Times New Roman" w:eastAsia="Times New Roman" w:cs="Times New Roman"/>
+          <w:color w:val="000000" w:themeColor="text1" w:themeTint="FF" w:themeShade="FF"/>
+          <w:lang w:val="en-US"/>
+        </w:rPr>
+        <w:t>exacerbating</w:t>
+      </w:r>
+      <w:r>
+        <w:rPr>
+          <w:rFonts w:ascii="Times New Roman" w:hAnsi="Times New Roman" w:eastAsia="Times New Roman" w:cs="Times New Roman"/>
+          <w:color w:val="000000" w:themeColor="text1" w:themeTint="FF" w:themeShade="FF"/>
+          <w:lang w:val="en-US"/>
+        </w:rPr>
+        <w:t xml:space="preserve"> other survival pressures on vulnerable species or populations, threatening the core mission of protected areas</w:t>
+      </w:r>
+      <w:r>
+        <w:rPr>
+          <w:rFonts w:ascii="Times New Roman" w:hAnsi="Times New Roman" w:eastAsia="Times New Roman" w:cs="Times New Roman"/>
+          <w:color w:val="000000" w:themeColor="text1" w:themeTint="FF" w:themeShade="FF"/>
+          <w:lang w:val="en-US"/>
+        </w:rPr>
+        <w:t xml:space="preserve">.  </w:t>
+      </w:r>
+      <w:r>
+        <w:rPr>
+          <w:rFonts w:ascii="Times New Roman" w:hAnsi="Times New Roman" w:eastAsia="Times New Roman" w:cs="Times New Roman"/>
+          <w:color w:val="000000" w:themeColor="text1" w:themeTint="FF" w:themeShade="FF"/>
+          <w:lang w:val="en-US"/>
+        </w:rPr>
+        <w:t xml:space="preserve">For example, snaring is a major cause of wildlife mortality in </w:t>
+      </w:r>
+      <w:ins w:author="Montecino, Diego" w:date="2024-03-18T16:04:00Z" w:id="1112784911">
+        <w:r>
+          <w:rPr>
+            <w:rFonts w:ascii="Times New Roman" w:hAnsi="Times New Roman" w:eastAsia="Times New Roman" w:cs="Times New Roman"/>
+            <w:color w:val="000000" w:themeColor="text1" w:themeTint="FF" w:themeShade="FF"/>
+            <w:lang w:val="en-US"/>
+          </w:rPr>
+          <w:t xml:space="preserve">protected areas of </w:t>
+        </w:r>
+      </w:ins>
+      <w:r>
+        <w:rPr>
+          <w:rFonts w:ascii="Times New Roman" w:hAnsi="Times New Roman" w:eastAsia="Times New Roman" w:cs="Times New Roman"/>
+          <w:color w:val="000000" w:themeColor="text1" w:themeTint="FF" w:themeShade="FF"/>
+          <w:lang w:val="en-US"/>
+        </w:rPr>
+        <w:t xml:space="preserve">Southeast Asia </w:t>
+      </w:r>
+      <w:hyperlink r:id="R62ba4a5fe228418d">
+        <w:r>
+          <w:rPr>
+            <w:rFonts w:ascii="Times New Roman" w:hAnsi="Times New Roman" w:eastAsia="Times New Roman" w:cs="Times New Roman"/>
+            <w:color w:val="000000" w:themeColor="text1" w:themeTint="FF" w:themeShade="FF"/>
+            <w:vertAlign w:val="superscript"/>
+            <w:lang w:val="en-US"/>
+          </w:rPr>
+          <w:t>8–</w:t>
+        </w:r>
+        <w:r>
+          <w:rPr>
+            <w:rFonts w:ascii="Times New Roman" w:hAnsi="Times New Roman" w:eastAsia="Times New Roman" w:cs="Times New Roman"/>
+            <w:color w:val="000000" w:themeColor="text1" w:themeTint="FF" w:themeShade="FF"/>
+            <w:vertAlign w:val="superscript"/>
+            <w:lang w:val="en-US"/>
+          </w:rPr>
+          <w:t>1</w:t>
+        </w:r>
+        <w:r>
+          <w:rPr>
+            <w:rFonts w:ascii="Times New Roman" w:hAnsi="Times New Roman" w:eastAsia="Times New Roman" w:cs="Times New Roman"/>
+            <w:color w:val="000000" w:themeColor="text1" w:themeTint="FF" w:themeShade="FF"/>
+            <w:vertAlign w:val="superscript"/>
+            <w:lang w:val="en-US"/>
+          </w:rPr>
+          <w:t>1</w:t>
+        </w:r>
+      </w:hyperlink>
+      <w:r>
+        <w:rPr>
+          <w:rFonts w:ascii="Times New Roman" w:hAnsi="Times New Roman" w:eastAsia="Times New Roman" w:cs="Times New Roman"/>
+          <w:color w:val="000000" w:themeColor="text1" w:themeTint="FF" w:themeShade="FF"/>
+          <w:lang w:val="en-US"/>
+        </w:rPr>
+        <w:t xml:space="preserve">, poisoning is the leading known cause of disease events in wildlife reported by country focal points (2008-2018) in the World Organization of Animal Health’s database </w:t>
+      </w:r>
+      <w:hyperlink r:id="Reebf6c951b324cb8">
+        <w:r>
+          <w:rPr>
+            <w:rFonts w:ascii="Times New Roman" w:hAnsi="Times New Roman" w:eastAsia="Times New Roman" w:cs="Times New Roman"/>
+            <w:color w:val="000000" w:themeColor="text1" w:themeTint="FF" w:themeShade="FF"/>
+            <w:vertAlign w:val="superscript"/>
+            <w:lang w:val="en-US"/>
+          </w:rPr>
+          <w:t>12</w:t>
+        </w:r>
+      </w:hyperlink>
+      <w:r>
+        <w:rPr>
+          <w:rFonts w:ascii="Times New Roman" w:hAnsi="Times New Roman" w:eastAsia="Times New Roman" w:cs="Times New Roman"/>
+          <w:color w:val="000000" w:themeColor="text1" w:themeTint="FF" w:themeShade="FF"/>
+          <w:lang w:val="en-US"/>
+        </w:rPr>
+        <w:t xml:space="preserve">, and pathogen transmission from livestock to wildlife has caused the extirpation of iconic species in protected areas </w:t>
+      </w:r>
+      <w:hyperlink r:id="R3360bfcd3a4045cd">
+        <w:r>
+          <w:rPr>
+            <w:rFonts w:ascii="Times New Roman" w:hAnsi="Times New Roman" w:eastAsia="Times New Roman" w:cs="Times New Roman"/>
+            <w:color w:val="000000" w:themeColor="text1" w:themeTint="FF" w:themeShade="FF"/>
+            <w:vertAlign w:val="superscript"/>
+            <w:lang w:val="en-US"/>
+          </w:rPr>
+          <w:t>13</w:t>
+        </w:r>
+      </w:hyperlink>
+      <w:r>
+        <w:rPr>
+          <w:color w:val="000000" w:themeColor="text1" w:themeTint="FF" w:themeShade="FF"/>
+          <w:lang w:val="en-US"/>
+        </w:rPr>
+        <w:t xml:space="preserve">. </w:t>
+      </w:r>
+      <w:r>
+        <w:rPr>
+          <w:rFonts w:ascii="Times New Roman" w:hAnsi="Times New Roman" w:eastAsia="Times New Roman" w:cs="Times New Roman"/>
+          <w:color w:val="000000" w:themeColor="text1" w:themeTint="FF" w:themeShade="FF"/>
+          <w:lang w:val="en-US"/>
+        </w:rPr>
+        <w:t xml:space="preserve">Paradoxically, while wildlife health monitoring is recognized as critical it is rarely practiced </w:t>
+      </w:r>
+      <w:hyperlink r:id="R339e6f006fc34b25">
+        <w:r>
+          <w:rPr>
+            <w:rFonts w:ascii="Times New Roman" w:hAnsi="Times New Roman" w:eastAsia="Times New Roman" w:cs="Times New Roman"/>
+            <w:color w:val="000000" w:themeColor="text1" w:themeTint="FF" w:themeShade="FF"/>
+            <w:vertAlign w:val="superscript"/>
+            <w:lang w:val="en-US"/>
+          </w:rPr>
+          <w:t>14–16</w:t>
+        </w:r>
+      </w:hyperlink>
+      <w:r>
+        <w:rPr>
+          <w:rFonts w:ascii="Times New Roman" w:hAnsi="Times New Roman" w:eastAsia="Times New Roman" w:cs="Times New Roman"/>
+          <w:color w:val="000000" w:themeColor="text1" w:themeTint="FF" w:themeShade="FF"/>
+          <w:lang w:val="en-US"/>
+        </w:rPr>
+        <w:t xml:space="preserve"> because of barriers ranging from </w:t>
+      </w:r>
+      <w:r>
+        <w:rPr>
+          <w:rFonts w:ascii="Times New Roman" w:hAnsi="Times New Roman" w:eastAsia="Times New Roman" w:cs="Times New Roman"/>
+          <w:color w:val="000000" w:themeColor="text1" w:themeTint="FF" w:themeShade="FF"/>
+          <w:lang w:val="en-US"/>
+        </w:rPr>
+        <w:t>expertise</w:t>
+      </w:r>
+      <w:r>
+        <w:rPr>
+          <w:rFonts w:ascii="Times New Roman" w:hAnsi="Times New Roman" w:eastAsia="Times New Roman" w:cs="Times New Roman"/>
+          <w:color w:val="000000" w:themeColor="text1" w:themeTint="FF" w:themeShade="FF"/>
+          <w:lang w:val="en-US"/>
+        </w:rPr>
+        <w:t xml:space="preserve"> to governance to funding </w:t>
+      </w:r>
+      <w:hyperlink r:id="Rb61aa7cbe0c84316">
+        <w:r>
+          <w:rPr>
+            <w:rFonts w:ascii="Times New Roman" w:hAnsi="Times New Roman" w:eastAsia="Times New Roman" w:cs="Times New Roman"/>
+            <w:color w:val="000000" w:themeColor="text1" w:themeTint="FF" w:themeShade="FF"/>
+            <w:vertAlign w:val="superscript"/>
+            <w:lang w:val="en-US"/>
+          </w:rPr>
+          <w:t>15–20</w:t>
+        </w:r>
+      </w:hyperlink>
+      <w:r>
+        <w:rPr>
+          <w:rFonts w:ascii="Times New Roman" w:hAnsi="Times New Roman" w:eastAsia="Times New Roman" w:cs="Times New Roman"/>
+          <w:color w:val="000000" w:themeColor="text1" w:themeTint="FF" w:themeShade="FF"/>
+          <w:lang w:val="en-US"/>
+        </w:rPr>
+        <w:t xml:space="preserve">. </w:t>
       </w:r>
     </w:p>
     <w:p>
@@ -96,225 +312,287 @@
         <w:spacing w:after="200"/>
         <w:jc w:val="both"/>
         <w:rPr>
-          <w:rFonts w:ascii="Times New Roman" w:eastAsia="Times New Roman" w:hAnsi="Times New Roman" w:cs="Times New Roman"/>
-          <w:color w:val="000000" w:themeColor="text1"/>
+          <w:rFonts w:ascii="Times New Roman" w:hAnsi="Times New Roman" w:eastAsia="Times New Roman" w:cs="Times New Roman"/>
+          <w:color w:val="000000" w:themeColor="text1"/>
+          <w:lang w:val="en-US"/>
         </w:rPr>
       </w:pPr>
       <w:r>
         <w:rPr>
-          <w:rFonts w:ascii="Times New Roman" w:eastAsia="Times New Roman" w:hAnsi="Times New Roman" w:cs="Times New Roman"/>
-          <w:color w:val="000000" w:themeColor="text1"/>
-        </w:rPr>
-        <w:t xml:space="preserve">These processes expose wildlife to physical, chemical, and biological sources of disease presenting a direct morbidity and mortality burden and potentially exacerbating other survival pressures on vulnerable species or populations, threatening the core mission of protected areas.  For example, snaring is a major cause of wildlife mortality in Southeast Asia </w:t>
-      </w:r>
-      <w:hyperlink r:id="rId9">
-        <w:r>
-          <w:rPr>
-            <w:rFonts w:ascii="Times New Roman" w:eastAsia="Times New Roman" w:hAnsi="Times New Roman" w:cs="Times New Roman"/>
-            <w:color w:val="000000" w:themeColor="text1"/>
+          <w:rFonts w:ascii="Times New Roman" w:hAnsi="Times New Roman" w:eastAsia="Times New Roman" w:cs="Times New Roman"/>
+          <w:color w:val="000000" w:themeColor="text1" w:themeTint="FF" w:themeShade="FF"/>
+          <w:lang w:val="en-US"/>
+        </w:rPr>
+        <w:t xml:space="preserve">Data management is one barrier that can be acted on now. Data management systems and harmonization of information supporting comparability across different temporal and spatial scales are foundational pillars of wildlife health surveillance </w:t>
+      </w:r>
+      <w:hyperlink r:id="Rec8600a965c849b7">
+        <w:r>
+          <w:rPr>
+            <w:rFonts w:ascii="Times New Roman" w:hAnsi="Times New Roman" w:eastAsia="Times New Roman" w:cs="Times New Roman"/>
+            <w:color w:val="000000" w:themeColor="text1" w:themeTint="FF" w:themeShade="FF"/>
             <w:vertAlign w:val="superscript"/>
-          </w:rPr>
-          <w:t>8–11</w:t>
-        </w:r>
-      </w:hyperlink>
-      <w:r>
-        <w:rPr>
-          <w:rFonts w:ascii="Times New Roman" w:eastAsia="Times New Roman" w:hAnsi="Times New Roman" w:cs="Times New Roman"/>
-          <w:color w:val="000000" w:themeColor="text1"/>
-        </w:rPr>
-        <w:t xml:space="preserve">, poisoning is the leading known cause of disease events in wildlife reported by country focal points (2008-2018) in the World Organization of Animal Health’s database </w:t>
-      </w:r>
-      <w:hyperlink r:id="rId10">
-        <w:r>
-          <w:rPr>
-            <w:rFonts w:ascii="Times New Roman" w:eastAsia="Times New Roman" w:hAnsi="Times New Roman" w:cs="Times New Roman"/>
-            <w:color w:val="000000" w:themeColor="text1"/>
+            <w:lang w:val="en-US"/>
+          </w:rPr>
+          <w:t>15,17,18,20–34</w:t>
+        </w:r>
+      </w:hyperlink>
+      <w:r>
+        <w:rPr>
+          <w:rFonts w:ascii="Times New Roman" w:hAnsi="Times New Roman" w:eastAsia="Times New Roman" w:cs="Times New Roman"/>
+          <w:color w:val="000000" w:themeColor="text1" w:themeTint="FF" w:themeShade="FF"/>
+          <w:lang w:val="en-US"/>
+        </w:rPr>
+        <w:t xml:space="preserve">, however, standards for registering wildlife health data and systems to manage this information have historically been absent or they have been inadequately implemented </w:t>
+      </w:r>
+      <w:hyperlink r:id="R4c0d2c5709874026">
+        <w:r>
+          <w:rPr>
+            <w:rFonts w:ascii="Times New Roman" w:hAnsi="Times New Roman" w:eastAsia="Times New Roman" w:cs="Times New Roman"/>
+            <w:color w:val="000000" w:themeColor="text1" w:themeTint="FF" w:themeShade="FF"/>
             <w:vertAlign w:val="superscript"/>
-          </w:rPr>
-          <w:t>12</w:t>
-        </w:r>
-      </w:hyperlink>
-      <w:r>
-        <w:rPr>
-          <w:rFonts w:ascii="Times New Roman" w:eastAsia="Times New Roman" w:hAnsi="Times New Roman" w:cs="Times New Roman"/>
-          <w:color w:val="000000" w:themeColor="text1"/>
-        </w:rPr>
-        <w:t xml:space="preserve">, and pathogen transmission from livestock to wildlife has caused the extirpation of iconic species in protected areas </w:t>
-      </w:r>
-      <w:hyperlink r:id="rId11">
-        <w:r>
-          <w:rPr>
-            <w:rFonts w:ascii="Times New Roman" w:eastAsia="Times New Roman" w:hAnsi="Times New Roman" w:cs="Times New Roman"/>
-            <w:color w:val="000000" w:themeColor="text1"/>
+            <w:lang w:val="en-US"/>
+          </w:rPr>
+          <w:t>16,17,33,35,36</w:t>
+        </w:r>
+      </w:hyperlink>
+      <w:r>
+        <w:rPr>
+          <w:rFonts w:ascii="Times New Roman" w:hAnsi="Times New Roman" w:eastAsia="Times New Roman" w:cs="Times New Roman"/>
+          <w:color w:val="000000" w:themeColor="text1" w:themeTint="FF" w:themeShade="FF"/>
+          <w:lang w:val="en-US"/>
+        </w:rPr>
+        <w:t xml:space="preserve">. For example, we found that while sick, injured, and dead wildlife are </w:t>
+      </w:r>
+      <w:r>
+        <w:rPr>
+          <w:rFonts w:ascii="Times New Roman" w:hAnsi="Times New Roman" w:eastAsia="Times New Roman" w:cs="Times New Roman"/>
+          <w:color w:val="000000" w:themeColor="text1" w:themeTint="FF" w:themeShade="FF"/>
+          <w:lang w:val="en-US"/>
+        </w:rPr>
+        <w:t>encountered</w:t>
+      </w:r>
+      <w:r>
+        <w:rPr>
+          <w:rFonts w:ascii="Times New Roman" w:hAnsi="Times New Roman" w:eastAsia="Times New Roman" w:cs="Times New Roman"/>
+          <w:color w:val="000000" w:themeColor="text1" w:themeTint="FF" w:themeShade="FF"/>
+          <w:lang w:val="en-US"/>
+        </w:rPr>
+        <w:t xml:space="preserve"> in protected areas they are not necessarily documented when found during patrols, and when recorded, the methods can vary widely. The Wildlife Conservation Society's (WCS’s) experience managing protected areas around the globe confirms this reality. Recently, the World </w:t>
+      </w:r>
+      <w:r>
+        <w:rPr>
+          <w:rFonts w:ascii="Times New Roman" w:hAnsi="Times New Roman" w:eastAsia="Times New Roman" w:cs="Times New Roman"/>
+          <w:color w:val="000000" w:themeColor="text1" w:themeTint="FF" w:themeShade="FF"/>
+          <w:lang w:val="en-US"/>
+        </w:rPr>
+        <w:t>Organisation</w:t>
+      </w:r>
+      <w:r>
+        <w:rPr>
+          <w:rFonts w:ascii="Times New Roman" w:hAnsi="Times New Roman" w:eastAsia="Times New Roman" w:cs="Times New Roman"/>
+          <w:color w:val="000000" w:themeColor="text1" w:themeTint="FF" w:themeShade="FF"/>
+          <w:lang w:val="en-US"/>
+        </w:rPr>
+        <w:t xml:space="preserve"> of Animal Health found that 53% (55 out of 103) of countries either do not record wildlife morbidity/mortality data or record them on an unreliable information system (papers or spreadsheets) </w:t>
+      </w:r>
+      <w:hyperlink r:id="R44be683c3b074c6e">
+        <w:r>
+          <w:rPr>
+            <w:rFonts w:ascii="Times New Roman" w:hAnsi="Times New Roman" w:eastAsia="Times New Roman" w:cs="Times New Roman"/>
+            <w:color w:val="000000" w:themeColor="text1" w:themeTint="FF" w:themeShade="FF"/>
             <w:vertAlign w:val="superscript"/>
-          </w:rPr>
-          <w:t>13</w:t>
-        </w:r>
-      </w:hyperlink>
-      <w:r>
-        <w:rPr>
-          <w:color w:val="000000" w:themeColor="text1"/>
-        </w:rPr>
-        <w:t xml:space="preserve">. </w:t>
-      </w:r>
-      <w:r>
-        <w:rPr>
-          <w:rFonts w:ascii="Times New Roman" w:eastAsia="Times New Roman" w:hAnsi="Times New Roman" w:cs="Times New Roman"/>
-          <w:color w:val="000000" w:themeColor="text1"/>
-        </w:rPr>
-        <w:t xml:space="preserve">Paradoxically, while wildlife health monitoring is recognized as critical it is rarely practiced </w:t>
-      </w:r>
-      <w:hyperlink r:id="rId12">
-        <w:r>
-          <w:rPr>
-            <w:rFonts w:ascii="Times New Roman" w:eastAsia="Times New Roman" w:hAnsi="Times New Roman" w:cs="Times New Roman"/>
-            <w:color w:val="000000" w:themeColor="text1"/>
+            <w:lang w:val="en-US"/>
+          </w:rPr>
+          <w:t>16</w:t>
+        </w:r>
+      </w:hyperlink>
+      <w:r>
+        <w:rPr>
+          <w:rFonts w:ascii="Times New Roman" w:hAnsi="Times New Roman" w:eastAsia="Times New Roman" w:cs="Times New Roman"/>
+          <w:color w:val="000000" w:themeColor="text1" w:themeTint="FF" w:themeShade="FF"/>
+          <w:lang w:val="en-US"/>
+        </w:rPr>
+        <w:t xml:space="preserve">. As a result, effective collection, analysis, and response to wildlife health data </w:t>
+      </w:r>
+      <w:r>
+        <w:rPr>
+          <w:rFonts w:ascii="Times New Roman" w:hAnsi="Times New Roman" w:eastAsia="Times New Roman" w:cs="Times New Roman"/>
+          <w:color w:val="000000" w:themeColor="text1" w:themeTint="FF" w:themeShade="FF"/>
+          <w:lang w:val="en-US"/>
+        </w:rPr>
+        <w:t>remain</w:t>
+      </w:r>
+      <w:r>
+        <w:rPr>
+          <w:rFonts w:ascii="Times New Roman" w:hAnsi="Times New Roman" w:eastAsia="Times New Roman" w:cs="Times New Roman"/>
+          <w:color w:val="000000" w:themeColor="text1" w:themeTint="FF" w:themeShade="FF"/>
+          <w:lang w:val="en-US"/>
+        </w:rPr>
+        <w:t xml:space="preserve"> uncommon or deficient </w:t>
+      </w:r>
+      <w:hyperlink r:id="R1630305392a546f8">
+        <w:r>
+          <w:rPr>
+            <w:rFonts w:ascii="Times New Roman" w:hAnsi="Times New Roman" w:eastAsia="Times New Roman" w:cs="Times New Roman"/>
+            <w:color w:val="000000" w:themeColor="text1" w:themeTint="FF" w:themeShade="FF"/>
             <w:vertAlign w:val="superscript"/>
+            <w:lang w:val="en-US"/>
           </w:rPr>
           <w:t>14–16</w:t>
         </w:r>
       </w:hyperlink>
       <w:r>
         <w:rPr>
-          <w:rFonts w:ascii="Times New Roman" w:eastAsia="Times New Roman" w:hAnsi="Times New Roman" w:cs="Times New Roman"/>
-          <w:color w:val="000000" w:themeColor="text1"/>
-        </w:rPr>
-        <w:t xml:space="preserve"> because of barriers ranging from expertise to governance to funding </w:t>
-      </w:r>
-      <w:hyperlink r:id="rId13">
-        <w:r>
-          <w:rPr>
-            <w:rFonts w:ascii="Times New Roman" w:eastAsia="Times New Roman" w:hAnsi="Times New Roman" w:cs="Times New Roman"/>
-            <w:color w:val="000000" w:themeColor="text1"/>
-            <w:vertAlign w:val="superscript"/>
-          </w:rPr>
-          <w:t>15–20</w:t>
-        </w:r>
-      </w:hyperlink>
-      <w:r>
-        <w:rPr>
-          <w:rFonts w:ascii="Times New Roman" w:eastAsia="Times New Roman" w:hAnsi="Times New Roman" w:cs="Times New Roman"/>
-          <w:color w:val="000000" w:themeColor="text1"/>
-        </w:rPr>
-        <w:t xml:space="preserve">. </w:t>
+          <w:rFonts w:ascii="Times New Roman" w:hAnsi="Times New Roman" w:eastAsia="Times New Roman" w:cs="Times New Roman"/>
+          <w:color w:val="000000" w:themeColor="text1" w:themeTint="FF" w:themeShade="FF"/>
+          <w:lang w:val="en-US"/>
+        </w:rPr>
+        <w:t xml:space="preserve"> leaving fundamental gaps in wildlife conservation.</w:t>
       </w:r>
     </w:p>
-    <w:p>
-      <w:pPr>
-        <w:spacing w:after="200"/>
-        <w:jc w:val="both"/>
-        <w:rPr>
-          <w:rFonts w:ascii="Times New Roman" w:eastAsia="Times New Roman" w:hAnsi="Times New Roman" w:cs="Times New Roman"/>
-          <w:color w:val="000000" w:themeColor="text1"/>
-        </w:rPr>
-      </w:pPr>
-      <w:r>
-        <w:rPr>
-          <w:rFonts w:ascii="Times New Roman" w:eastAsia="Times New Roman" w:hAnsi="Times New Roman" w:cs="Times New Roman"/>
-          <w:color w:val="000000" w:themeColor="text1"/>
-        </w:rPr>
-        <w:t xml:space="preserve">Data management is one barrier that can be acted on now. Data management systems and harmonization of information supporting comparability across different temporal and spatial scales are foundational pillars of wildlife health surveillance </w:t>
-      </w:r>
-      <w:hyperlink r:id="rId14">
-        <w:r>
-          <w:rPr>
-            <w:rFonts w:ascii="Times New Roman" w:eastAsia="Times New Roman" w:hAnsi="Times New Roman" w:cs="Times New Roman"/>
-            <w:color w:val="000000" w:themeColor="text1"/>
-            <w:vertAlign w:val="superscript"/>
-          </w:rPr>
-          <w:t>15,17,18,20–34</w:t>
-        </w:r>
-      </w:hyperlink>
-      <w:r>
-        <w:rPr>
-          <w:rFonts w:ascii="Times New Roman" w:eastAsia="Times New Roman" w:hAnsi="Times New Roman" w:cs="Times New Roman"/>
-          <w:color w:val="000000" w:themeColor="text1"/>
-        </w:rPr>
-        <w:t xml:space="preserve">, however, standards for registering wildlife health data and systems to manage this information have historically been absent or they have been inadequately implemented </w:t>
-      </w:r>
-      <w:hyperlink r:id="rId15">
-        <w:r>
-          <w:rPr>
-            <w:rFonts w:ascii="Times New Roman" w:eastAsia="Times New Roman" w:hAnsi="Times New Roman" w:cs="Times New Roman"/>
-            <w:color w:val="000000" w:themeColor="text1"/>
-            <w:vertAlign w:val="superscript"/>
-          </w:rPr>
-          <w:t>16,17,33,35,36</w:t>
-        </w:r>
-      </w:hyperlink>
-      <w:r>
-        <w:rPr>
-          <w:rFonts w:ascii="Times New Roman" w:eastAsia="Times New Roman" w:hAnsi="Times New Roman" w:cs="Times New Roman"/>
-          <w:color w:val="000000" w:themeColor="text1"/>
-        </w:rPr>
-        <w:t xml:space="preserve">. For example, we found that while sick, injured, and dead wildlife are encountered in protected areas they are not necessarily documented when found during patrols, and when recorded, the methods can vary widely. The Wildlife Conservation Society's (WCS’s) experience managing protected areas around the globe confirms this reality. Recently, the World </w:t>
-      </w:r>
-      <w:proofErr w:type="spellStart"/>
-      <w:r>
-        <w:rPr>
-          <w:rFonts w:ascii="Times New Roman" w:eastAsia="Times New Roman" w:hAnsi="Times New Roman" w:cs="Times New Roman"/>
-          <w:color w:val="000000" w:themeColor="text1"/>
-        </w:rPr>
-        <w:t>Organisation</w:t>
-      </w:r>
-      <w:proofErr w:type="spellEnd"/>
-      <w:r>
-        <w:rPr>
-          <w:rFonts w:ascii="Times New Roman" w:eastAsia="Times New Roman" w:hAnsi="Times New Roman" w:cs="Times New Roman"/>
-          <w:color w:val="000000" w:themeColor="text1"/>
-        </w:rPr>
-        <w:t xml:space="preserve"> of Animal Health found that 53% (55 out of 103) of countries either do not record wildlife morbidity/mortality data or record them on an unreliable information system (papers or spreadsheets) </w:t>
-      </w:r>
-      <w:hyperlink r:id="rId16">
-        <w:r>
-          <w:rPr>
-            <w:rFonts w:ascii="Times New Roman" w:eastAsia="Times New Roman" w:hAnsi="Times New Roman" w:cs="Times New Roman"/>
-            <w:color w:val="000000" w:themeColor="text1"/>
-            <w:vertAlign w:val="superscript"/>
-          </w:rPr>
-          <w:t>16</w:t>
-        </w:r>
-      </w:hyperlink>
-      <w:r>
-        <w:rPr>
-          <w:rFonts w:ascii="Times New Roman" w:eastAsia="Times New Roman" w:hAnsi="Times New Roman" w:cs="Times New Roman"/>
-          <w:color w:val="000000" w:themeColor="text1"/>
-        </w:rPr>
-        <w:t xml:space="preserve">. As a result, effective collection, analysis, and response to wildlife health data remain uncommon or deficient </w:t>
-      </w:r>
-      <w:hyperlink r:id="rId17">
-        <w:r>
-          <w:rPr>
-            <w:rFonts w:ascii="Times New Roman" w:eastAsia="Times New Roman" w:hAnsi="Times New Roman" w:cs="Times New Roman"/>
-            <w:color w:val="000000" w:themeColor="text1"/>
-            <w:vertAlign w:val="superscript"/>
-          </w:rPr>
-          <w:t>14–16</w:t>
-        </w:r>
-      </w:hyperlink>
-      <w:r>
-        <w:rPr>
-          <w:rFonts w:ascii="Times New Roman" w:eastAsia="Times New Roman" w:hAnsi="Times New Roman" w:cs="Times New Roman"/>
-          <w:color w:val="000000" w:themeColor="text1"/>
-        </w:rPr>
-        <w:t xml:space="preserve"> leaving fundamental gaps in wildlife conservation.</w:t>
-      </w:r>
-    </w:p>
-    <w:p>
+    <w:p w14:noSpellErr="1">
       <w:pPr>
         <w:spacing w:before="180" w:after="180"/>
         <w:jc w:val="both"/>
         <w:rPr>
-          <w:rFonts w:ascii="Times New Roman" w:eastAsia="Times New Roman" w:hAnsi="Times New Roman" w:cs="Times New Roman"/>
-          <w:color w:val="000000" w:themeColor="text1"/>
+          <w:rFonts w:ascii="Times New Roman" w:hAnsi="Times New Roman" w:eastAsia="Times New Roman" w:cs="Times New Roman"/>
+          <w:color w:val="000000" w:themeColor="text1"/>
+          <w:lang w:val="en-US"/>
         </w:rPr>
       </w:pPr>
       <w:r>
         <w:rPr>
-          <w:rFonts w:ascii="Times New Roman" w:eastAsia="Times New Roman" w:hAnsi="Times New Roman" w:cs="Times New Roman"/>
-          <w:color w:val="000000" w:themeColor="text1"/>
-        </w:rPr>
-        <w:t>In response to this reality, the WCS -  Health Program is working at the international, national, and protected area levels to support the establishment and improvement of wildlife health surveillance systems based on best practices. For example, we are actively working on the inclusion of standards, the adaptation and provision of technology tools for the adequate management and collection of wildlife health data, and the assessment of data quality and basic descriptive analysis.</w:t>
+          <w:rFonts w:ascii="Times New Roman" w:hAnsi="Times New Roman" w:eastAsia="Times New Roman" w:cs="Times New Roman"/>
+          <w:color w:val="000000" w:themeColor="text1" w:themeTint="FF" w:themeShade="FF"/>
+          <w:lang w:val="en-US"/>
+        </w:rPr>
+        <w:t xml:space="preserve">In response to this reality, the WCS </w:t>
+      </w:r>
+      <w:r>
+        <w:rPr>
+          <w:rFonts w:ascii="Times New Roman" w:hAnsi="Times New Roman" w:eastAsia="Times New Roman" w:cs="Times New Roman"/>
+          <w:color w:val="000000" w:themeColor="text1" w:themeTint="FF" w:themeShade="FF"/>
+          <w:lang w:val="en-US"/>
+        </w:rPr>
+        <w:t>-  Health</w:t>
+      </w:r>
+      <w:r>
+        <w:rPr>
+          <w:rFonts w:ascii="Times New Roman" w:hAnsi="Times New Roman" w:eastAsia="Times New Roman" w:cs="Times New Roman"/>
+          <w:color w:val="000000" w:themeColor="text1" w:themeTint="FF" w:themeShade="FF"/>
+          <w:lang w:val="en-US"/>
+        </w:rPr>
+        <w:t xml:space="preserve"> Program is working at the international, national, and protected area levels to support the establishment and improvement of wildlife health surveillance systems based on best practices. For example, we are actively working on the inclusion of standards, the adaptation and provision of technology tools for the adequate management and collection of wildlife health data, and the assessment of data quality and basic descriptive analysis.</w:t>
+      </w:r>
+    </w:p>
+    <w:p w14:noSpellErr="1">
+      <w:pPr>
+        <w:spacing w:before="180" w:after="180"/>
+        <w:jc w:val="both"/>
+        <w:rPr>
+          <w:rFonts w:ascii="Times New Roman" w:hAnsi="Times New Roman" w:eastAsia="Times New Roman" w:cs="Times New Roman"/>
+          <w:color w:val="000000" w:themeColor="text1"/>
+          <w:lang w:val="en-US"/>
+        </w:rPr>
+      </w:pPr>
+      <w:r>
+        <w:rPr>
+          <w:rFonts w:ascii="Times New Roman" w:hAnsi="Times New Roman" w:eastAsia="Times New Roman" w:cs="Times New Roman"/>
+          <w:color w:val="000000" w:themeColor="text1" w:themeTint="FF" w:themeShade="FF"/>
+          <w:lang w:val="en-US"/>
+        </w:rPr>
+        <w:t xml:space="preserve">As part of these </w:t>
+      </w:r>
+      <w:r>
+        <w:rPr>
+          <w:rFonts w:ascii="Times New Roman" w:hAnsi="Times New Roman" w:eastAsia="Times New Roman" w:cs="Times New Roman"/>
+          <w:color w:val="000000" w:themeColor="text1" w:themeTint="FF" w:themeShade="FF"/>
+          <w:lang w:val="en-US"/>
+        </w:rPr>
+        <w:t>objectives</w:t>
+      </w:r>
+      <w:r>
+        <w:rPr>
+          <w:rFonts w:ascii="Times New Roman" w:hAnsi="Times New Roman" w:eastAsia="Times New Roman" w:cs="Times New Roman"/>
+          <w:color w:val="000000" w:themeColor="text1" w:themeTint="FF" w:themeShade="FF"/>
+          <w:lang w:val="en-US"/>
+        </w:rPr>
+        <w:t xml:space="preserve"> and based on more than two decades of experience at the frontline of wildlife health surveillance, the WCS - Health Program is developing a secure, sustainable, web-based, and open-source database to appropriately manage wildlife health surveillance data from </w:t>
+      </w:r>
+      <w:r>
+        <w:rPr>
+          <w:rFonts w:ascii="Times New Roman" w:hAnsi="Times New Roman" w:eastAsia="Times New Roman" w:cs="Times New Roman"/>
+          <w:color w:val="000000" w:themeColor="text1" w:themeTint="FF" w:themeShade="FF"/>
+          <w:lang w:val="en-US"/>
+        </w:rPr>
+        <w:t>different sources</w:t>
+      </w:r>
+      <w:r>
+        <w:rPr>
+          <w:rFonts w:ascii="Times New Roman" w:hAnsi="Times New Roman" w:eastAsia="Times New Roman" w:cs="Times New Roman"/>
+          <w:color w:val="000000" w:themeColor="text1" w:themeTint="FF" w:themeShade="FF"/>
+          <w:lang w:val="en-US"/>
+        </w:rPr>
+        <w:t xml:space="preserve"> and support their harmonization when collected using different field methodologies. We expect that the availability of this unique no-cost database will promote wildlife health surveillance development and improvement globally. The database is designed to support best practices in data management and collection, foster the involvement and participation of key actors in wildlife conservation, and integrate with other existing data management platforms relevant to protected area management, such as the Spatial Monitoring and Reporting Tool (SMART) and Earth Ranger. The database will support protected areas and </w:t>
+      </w:r>
+      <w:r>
+        <w:rPr>
+          <w:rFonts w:ascii="Times New Roman" w:hAnsi="Times New Roman" w:eastAsia="Times New Roman" w:cs="Times New Roman"/>
+          <w:color w:val="000000" w:themeColor="text1" w:themeTint="FF" w:themeShade="FF"/>
+          <w:lang w:val="en-US"/>
+        </w:rPr>
+        <w:t xml:space="preserve">other actors within national wildlife health surveillance systems to build intelligence, to </w:t>
+      </w:r>
+      <w:r>
+        <w:rPr>
+          <w:rFonts w:ascii="Times New Roman" w:hAnsi="Times New Roman" w:eastAsia="Times New Roman" w:cs="Times New Roman"/>
+          <w:color w:val="000000" w:themeColor="text1" w:themeTint="FF" w:themeShade="FF"/>
+          <w:lang w:val="en-US"/>
+        </w:rPr>
+        <w:t>provide</w:t>
+      </w:r>
+      <w:r>
+        <w:rPr>
+          <w:rFonts w:ascii="Times New Roman" w:hAnsi="Times New Roman" w:eastAsia="Times New Roman" w:cs="Times New Roman"/>
+          <w:color w:val="000000" w:themeColor="text1" w:themeTint="FF" w:themeShade="FF"/>
+          <w:lang w:val="en-US"/>
+        </w:rPr>
+        <w:t xml:space="preserve"> the chance to properly respond to conservation threads, and to assess trends over time.</w:t>
+      </w:r>
+    </w:p>
+    <w:p w14:noSpellErr="1">
+      <w:pPr>
+        <w:spacing w:before="180" w:after="180"/>
+        <w:jc w:val="both"/>
+        <w:rPr>
+          <w:rFonts w:ascii="Times New Roman" w:hAnsi="Times New Roman" w:eastAsia="Times New Roman" w:cs="Times New Roman"/>
+          <w:color w:val="000000" w:themeColor="text1"/>
+          <w:lang w:val="en-US"/>
+        </w:rPr>
+      </w:pPr>
+      <w:r>
+        <w:rPr>
+          <w:rFonts w:ascii="Times New Roman" w:hAnsi="Times New Roman" w:eastAsia="Times New Roman" w:cs="Times New Roman"/>
+          <w:color w:val="000000" w:themeColor="text1" w:themeTint="FF" w:themeShade="FF"/>
+          <w:lang w:val="en-US"/>
+        </w:rPr>
+        <w:t xml:space="preserve">Supported by WCS’s - Conservation Technology, we have completed the first phase of the database </w:t>
+      </w:r>
+      <w:r>
+        <w:rPr>
+          <w:rFonts w:ascii="Times New Roman" w:hAnsi="Times New Roman" w:eastAsia="Times New Roman" w:cs="Times New Roman"/>
+          <w:color w:val="000000" w:themeColor="text1" w:themeTint="FF" w:themeShade="FF"/>
+          <w:lang w:val="en-US"/>
+        </w:rPr>
+        <w:t>development</w:t>
+      </w:r>
+      <w:r>
+        <w:rPr>
+          <w:rFonts w:ascii="Times New Roman" w:hAnsi="Times New Roman" w:eastAsia="Times New Roman" w:cs="Times New Roman"/>
+          <w:color w:val="000000" w:themeColor="text1" w:themeTint="FF" w:themeShade="FF"/>
+          <w:lang w:val="en-US"/>
+        </w:rPr>
+        <w:t xml:space="preserve"> and we are currently working on the second phase. A summary of the database development is provided below:</w:t>
       </w:r>
     </w:p>
     <w:p>
@@ -329,63 +607,7 @@
         <w:spacing w:before="180" w:after="180"/>
         <w:jc w:val="both"/>
         <w:rPr>
-          <w:rFonts w:ascii="Times New Roman" w:eastAsia="Times New Roman" w:hAnsi="Times New Roman" w:cs="Times New Roman"/>
-          <w:color w:val="000000" w:themeColor="text1"/>
-        </w:rPr>
-      </w:pPr>
-      <w:r>
-        <w:rPr>
-          <w:rFonts w:ascii="Times New Roman" w:eastAsia="Times New Roman" w:hAnsi="Times New Roman" w:cs="Times New Roman"/>
-          <w:color w:val="000000" w:themeColor="text1"/>
-        </w:rPr>
-        <w:t xml:space="preserve">As part of these objectives and based on more than two decades of experience at the frontline of wildlife health surveillance, the WCS - Health Program is developing a secure, sustainable, web-based, and open-source database to appropriately manage wildlife health surveillance data from different sources and support their harmonization when collected using different field methodologies. We expect that the availability of this unique no-cost database will promote wildlife health surveillance development and improvement globally. The database is designed to support best practices in data management and collection, foster the involvement and participation of key actors in wildlife conservation, and integrate with other existing data management platforms relevant to protected area management, such as the Spatial Monitoring and Reporting Tool (SMART) and Earth Ranger. The database will support protected areas and </w:t>
-      </w:r>
-      <w:r>
-        <w:rPr>
-          <w:rFonts w:ascii="Times New Roman" w:eastAsia="Times New Roman" w:hAnsi="Times New Roman" w:cs="Times New Roman"/>
-          <w:color w:val="000000" w:themeColor="text1"/>
-        </w:rPr>
-        <w:lastRenderedPageBreak/>
-        <w:t>other actors within national wildlife health surveillance systems to build intelligence, to provide the chance to properly respond to conservation threads, and to assess trends over time.</w:t>
-      </w:r>
-    </w:p>
-    <w:p>
-      <w:pPr>
-        <w:pBdr>
-          <w:top w:val="nil"/>
-          <w:left w:val="nil"/>
-          <w:bottom w:val="nil"/>
-          <w:right w:val="nil"/>
-          <w:between w:val="nil"/>
-        </w:pBdr>
-        <w:spacing w:before="180" w:after="180"/>
-        <w:jc w:val="both"/>
-        <w:rPr>
-          <w:rFonts w:ascii="Times New Roman" w:eastAsia="Times New Roman" w:hAnsi="Times New Roman" w:cs="Times New Roman"/>
-          <w:color w:val="000000" w:themeColor="text1"/>
-        </w:rPr>
-      </w:pPr>
-      <w:r>
-        <w:rPr>
-          <w:rFonts w:ascii="Times New Roman" w:eastAsia="Times New Roman" w:hAnsi="Times New Roman" w:cs="Times New Roman"/>
-          <w:color w:val="000000" w:themeColor="text1"/>
-        </w:rPr>
-        <w:t>Supported by WCS’s - Conservation Technology, we have completed the first phase of the database development and we are currently working on the second phase. A summary of the database development is provided below:</w:t>
-      </w:r>
-    </w:p>
-    <w:p>
-      <w:pPr>
-        <w:pBdr>
-          <w:top w:val="nil"/>
-          <w:left w:val="nil"/>
-          <w:bottom w:val="nil"/>
-          <w:right w:val="nil"/>
-          <w:between w:val="nil"/>
-        </w:pBdr>
-        <w:spacing w:before="180" w:after="180"/>
-        <w:jc w:val="both"/>
-        <w:rPr>
-          <w:rFonts w:ascii="Times New Roman" w:eastAsia="Times New Roman" w:hAnsi="Times New Roman" w:cs="Times New Roman"/>
+          <w:rFonts w:ascii="Times New Roman" w:hAnsi="Times New Roman" w:eastAsia="Times New Roman" w:cs="Times New Roman"/>
           <w:color w:val="000000" w:themeColor="text1"/>
         </w:rPr>
       </w:pPr>
@@ -402,13 +624,13 @@
         <w:spacing w:before="180" w:after="180"/>
         <w:jc w:val="center"/>
         <w:rPr>
-          <w:rFonts w:ascii="Times New Roman" w:eastAsia="Times New Roman" w:hAnsi="Times New Roman" w:cs="Times New Roman"/>
+          <w:rFonts w:ascii="Times New Roman" w:hAnsi="Times New Roman" w:eastAsia="Times New Roman" w:cs="Times New Roman"/>
           <w:color w:val="000000" w:themeColor="text1"/>
         </w:rPr>
       </w:pPr>
       <w:r>
         <w:rPr>
-          <w:rFonts w:ascii="Times New Roman" w:eastAsia="Times New Roman" w:hAnsi="Times New Roman" w:cs="Times New Roman"/>
+          <w:rFonts w:ascii="Times New Roman" w:hAnsi="Times New Roman" w:eastAsia="Times New Roman" w:cs="Times New Roman"/>
           <w:noProof/>
           <w:color w:val="000000" w:themeColor="text1"/>
         </w:rPr>
@@ -461,7 +683,7 @@
         <w:spacing w:before="180" w:after="180"/>
         <w:jc w:val="both"/>
         <w:rPr>
-          <w:rFonts w:ascii="Times New Roman" w:eastAsia="Times New Roman" w:hAnsi="Times New Roman" w:cs="Times New Roman"/>
+          <w:rFonts w:ascii="Times New Roman" w:hAnsi="Times New Roman" w:eastAsia="Times New Roman" w:cs="Times New Roman"/>
           <w:color w:val="000000" w:themeColor="text1"/>
         </w:rPr>
       </w:pPr>
@@ -478,13 +700,13 @@
         <w:spacing w:before="180" w:after="180"/>
         <w:jc w:val="both"/>
         <w:rPr>
-          <w:rFonts w:ascii="Times New Roman" w:eastAsia="Times New Roman" w:hAnsi="Times New Roman" w:cs="Times New Roman"/>
+          <w:rFonts w:ascii="Times New Roman" w:hAnsi="Times New Roman" w:eastAsia="Times New Roman" w:cs="Times New Roman"/>
           <w:color w:val="000000" w:themeColor="text1"/>
         </w:rPr>
       </w:pPr>
       <w:r>
         <w:rPr>
-          <w:rFonts w:ascii="Times New Roman" w:eastAsia="Times New Roman" w:hAnsi="Times New Roman" w:cs="Times New Roman"/>
+          <w:rFonts w:ascii="Times New Roman" w:hAnsi="Times New Roman" w:eastAsia="Times New Roman" w:cs="Times New Roman"/>
           <w:color w:val="000000" w:themeColor="text1"/>
         </w:rPr>
         <w:t>An overall budget for the second phase is provided in the table below:</w:t>
@@ -495,12 +717,12 @@
         <w:tblStyle w:val="a"/>
         <w:tblW w:w="9330" w:type="dxa"/>
         <w:tblBorders>
-          <w:top w:val="single" w:sz="8" w:space="0" w:color="000000"/>
-          <w:left w:val="single" w:sz="8" w:space="0" w:color="000000"/>
-          <w:bottom w:val="single" w:sz="8" w:space="0" w:color="000000"/>
-          <w:right w:val="single" w:sz="8" w:space="0" w:color="000000"/>
-          <w:insideH w:val="single" w:sz="8" w:space="0" w:color="000000"/>
-          <w:insideV w:val="single" w:sz="8" w:space="0" w:color="000000"/>
+          <w:top w:val="single" w:color="000000" w:sz="8" w:space="0"/>
+          <w:left w:val="single" w:color="000000" w:sz="8" w:space="0"/>
+          <w:bottom w:val="single" w:color="000000" w:sz="8" w:space="0"/>
+          <w:right w:val="single" w:color="000000" w:sz="8" w:space="0"/>
+          <w:insideH w:val="single" w:color="000000" w:sz="8" w:space="0"/>
+          <w:insideV w:val="single" w:color="000000" w:sz="8" w:space="0"/>
         </w:tblBorders>
         <w:tblLayout w:type="fixed"/>
         <w:tblLook w:val="0600" w:firstRow="0" w:lastRow="0" w:firstColumn="0" w:lastColumn="0" w:noHBand="1" w:noVBand="1"/>
@@ -842,7 +1064,6 @@
           <w:tcPr>
             <w:tcW w:w="1110" w:type="dxa"/>
             <w:vMerge/>
-            <w:shd w:val="clear" w:color="auto" w:fill="auto"/>
             <w:tcMar>
               <w:top w:w="100" w:type="dxa"/>
               <w:left w:w="100" w:type="dxa"/>
@@ -903,7 +1124,6 @@
           <w:tcPr>
             <w:tcW w:w="1095" w:type="dxa"/>
             <w:vMerge/>
-            <w:shd w:val="clear" w:color="auto" w:fill="auto"/>
             <w:tcMar>
               <w:top w:w="100" w:type="dxa"/>
               <w:left w:w="100" w:type="dxa"/>
@@ -933,7 +1153,6 @@
           <w:tcPr>
             <w:tcW w:w="930" w:type="dxa"/>
             <w:vMerge/>
-            <w:shd w:val="clear" w:color="auto" w:fill="auto"/>
             <w:tcMar>
               <w:top w:w="100" w:type="dxa"/>
               <w:left w:w="100" w:type="dxa"/>
@@ -968,7 +1187,6 @@
           <w:tcPr>
             <w:tcW w:w="1110" w:type="dxa"/>
             <w:vMerge/>
-            <w:shd w:val="clear" w:color="auto" w:fill="auto"/>
             <w:tcMar>
               <w:top w:w="100" w:type="dxa"/>
               <w:left w:w="100" w:type="dxa"/>
@@ -1005,7 +1223,7 @@
               <w:right w:w="100" w:type="dxa"/>
             </w:tcMar>
           </w:tcPr>
-          <w:p>
+          <w:p w14:noSpellErr="1">
             <w:pPr>
               <w:widowControl w:val="0"/>
               <w:spacing w:line="240" w:lineRule="auto"/>
@@ -1013,15 +1231,53 @@
                 <w:color w:val="000000" w:themeColor="text1"/>
                 <w:sz w:val="18"/>
                 <w:szCs w:val="18"/>
+                <w:lang w:val="en-US"/>
               </w:rPr>
             </w:pPr>
             <w:r>
               <w:rPr>
-                <w:color w:val="000000" w:themeColor="text1"/>
+                <w:color w:val="000000" w:themeColor="text1" w:themeTint="FF" w:themeShade="FF"/>
                 <w:sz w:val="18"/>
                 <w:szCs w:val="18"/>
+                <w:lang w:val="en-US"/>
               </w:rPr>
-              <w:t>Visual design - finalizing colors, typography, icons, and other visual element ($2k)</w:t>
+              <w:t xml:space="preserve">Visual design - </w:t>
+            </w:r>
+            <w:r>
+              <w:rPr>
+                <w:color w:val="000000" w:themeColor="text1" w:themeTint="FF" w:themeShade="FF"/>
+                <w:sz w:val="18"/>
+                <w:szCs w:val="18"/>
+                <w:lang w:val="en-US"/>
+              </w:rPr>
+              <w:t>finalizing</w:t>
+            </w:r>
+            <w:r>
+              <w:rPr>
+                <w:color w:val="000000" w:themeColor="text1" w:themeTint="FF" w:themeShade="FF"/>
+                <w:sz w:val="18"/>
+                <w:szCs w:val="18"/>
+                <w:lang w:val="en-US"/>
+              </w:rPr>
+              <w:t xml:space="preserve"> colors, typography, icons, and </w:t>
+            </w:r>
+            <w:r>
+              <w:rPr>
+                <w:color w:val="000000" w:themeColor="text1" w:themeTint="FF" w:themeShade="FF"/>
+                <w:sz w:val="18"/>
+                <w:szCs w:val="18"/>
+                <w:lang w:val="en-US"/>
+              </w:rPr>
+              <w:t>other</w:t>
+            </w:r>
+            <w:r>
+              <w:rPr>
+                <w:color w:val="000000" w:themeColor="text1" w:themeTint="FF" w:themeShade="FF"/>
+                <w:sz w:val="18"/>
+                <w:szCs w:val="18"/>
+                <w:lang w:val="en-US"/>
+              </w:rPr>
+              <w:t xml:space="preserve"> visual element ($2k)</w:t>
             </w:r>
           </w:p>
         </w:tc>
@@ -1029,7 +1285,6 @@
           <w:tcPr>
             <w:tcW w:w="1095" w:type="dxa"/>
             <w:vMerge/>
-            <w:shd w:val="clear" w:color="auto" w:fill="auto"/>
             <w:tcMar>
               <w:top w:w="100" w:type="dxa"/>
               <w:left w:w="100" w:type="dxa"/>
@@ -1059,7 +1314,6 @@
           <w:tcPr>
             <w:tcW w:w="930" w:type="dxa"/>
             <w:vMerge/>
-            <w:shd w:val="clear" w:color="auto" w:fill="auto"/>
             <w:tcMar>
               <w:top w:w="100" w:type="dxa"/>
               <w:left w:w="100" w:type="dxa"/>
@@ -1094,7 +1348,6 @@
           <w:tcPr>
             <w:tcW w:w="1110" w:type="dxa"/>
             <w:vMerge/>
-            <w:shd w:val="clear" w:color="auto" w:fill="auto"/>
             <w:tcMar>
               <w:top w:w="100" w:type="dxa"/>
               <w:left w:w="100" w:type="dxa"/>
@@ -1155,7 +1408,6 @@
           <w:tcPr>
             <w:tcW w:w="1095" w:type="dxa"/>
             <w:vMerge/>
-            <w:shd w:val="clear" w:color="auto" w:fill="auto"/>
             <w:tcMar>
               <w:top w:w="100" w:type="dxa"/>
               <w:left w:w="100" w:type="dxa"/>
@@ -1185,7 +1437,6 @@
           <w:tcPr>
             <w:tcW w:w="930" w:type="dxa"/>
             <w:vMerge/>
-            <w:shd w:val="clear" w:color="auto" w:fill="auto"/>
             <w:tcMar>
               <w:top w:w="100" w:type="dxa"/>
               <w:left w:w="100" w:type="dxa"/>
@@ -1220,7 +1471,6 @@
           <w:tcPr>
             <w:tcW w:w="1110" w:type="dxa"/>
             <w:vMerge/>
-            <w:shd w:val="clear" w:color="auto" w:fill="auto"/>
             <w:tcMar>
               <w:top w:w="100" w:type="dxa"/>
               <w:left w:w="100" w:type="dxa"/>
@@ -1281,7 +1531,6 @@
           <w:tcPr>
             <w:tcW w:w="1095" w:type="dxa"/>
             <w:vMerge/>
-            <w:shd w:val="clear" w:color="auto" w:fill="auto"/>
             <w:tcMar>
               <w:top w:w="100" w:type="dxa"/>
               <w:left w:w="100" w:type="dxa"/>
@@ -1311,7 +1560,6 @@
           <w:tcPr>
             <w:tcW w:w="930" w:type="dxa"/>
             <w:vMerge/>
-            <w:shd w:val="clear" w:color="auto" w:fill="auto"/>
             <w:tcMar>
               <w:top w:w="100" w:type="dxa"/>
               <w:left w:w="100" w:type="dxa"/>
@@ -1346,7 +1594,6 @@
           <w:tcPr>
             <w:tcW w:w="1110" w:type="dxa"/>
             <w:vMerge/>
-            <w:shd w:val="clear" w:color="auto" w:fill="auto"/>
             <w:tcMar>
               <w:top w:w="100" w:type="dxa"/>
               <w:left w:w="100" w:type="dxa"/>
@@ -1407,7 +1654,6 @@
           <w:tcPr>
             <w:tcW w:w="1095" w:type="dxa"/>
             <w:vMerge/>
-            <w:shd w:val="clear" w:color="auto" w:fill="auto"/>
             <w:tcMar>
               <w:top w:w="100" w:type="dxa"/>
               <w:left w:w="100" w:type="dxa"/>
@@ -1437,7 +1683,6 @@
           <w:tcPr>
             <w:tcW w:w="930" w:type="dxa"/>
             <w:vMerge/>
-            <w:shd w:val="clear" w:color="auto" w:fill="auto"/>
             <w:tcMar>
               <w:top w:w="100" w:type="dxa"/>
               <w:left w:w="100" w:type="dxa"/>
@@ -1472,7 +1717,6 @@
           <w:tcPr>
             <w:tcW w:w="1110" w:type="dxa"/>
             <w:vMerge/>
-            <w:shd w:val="clear" w:color="auto" w:fill="auto"/>
             <w:tcMar>
               <w:top w:w="100" w:type="dxa"/>
               <w:left w:w="100" w:type="dxa"/>
@@ -1533,7 +1777,6 @@
           <w:tcPr>
             <w:tcW w:w="1095" w:type="dxa"/>
             <w:vMerge/>
-            <w:shd w:val="clear" w:color="auto" w:fill="auto"/>
             <w:tcMar>
               <w:top w:w="100" w:type="dxa"/>
               <w:left w:w="100" w:type="dxa"/>
@@ -1563,7 +1806,6 @@
           <w:tcPr>
             <w:tcW w:w="930" w:type="dxa"/>
             <w:vMerge/>
-            <w:shd w:val="clear" w:color="auto" w:fill="auto"/>
             <w:tcMar>
               <w:top w:w="100" w:type="dxa"/>
               <w:left w:w="100" w:type="dxa"/>
@@ -5107,7 +5349,7 @@
       </w:pPr>
     </w:p>
     <w:sectPr>
-      <w:pgSz w:w="12240" w:h="15840"/>
+      <w:pgSz w:w="12240" w:h="15840" w:orient="portrait"/>
       <w:pgMar w:top="1440" w:right="1440" w:bottom="1440" w:left="1440" w:header="720" w:footer="720" w:gutter="0"/>
       <w:pgNumType w:start="1"/>
       <w:cols w:space="720"/>
@@ -5222,12 +5464,20 @@
 </w:footnotes>
 </file>
 
+<file path=word/people.xml><?xml version="1.0" encoding="utf-8"?>
+<w15:people xmlns:wpc="http://schemas.microsoft.com/office/word/2010/wordprocessingCanvas" xmlns:cx="http://schemas.microsoft.com/office/drawing/2014/chartex" xmlns:cx1="http://schemas.microsoft.com/office/drawing/2015/9/8/chartex" xmlns:cx2="http://schemas.microsoft.com/office/drawing/2015/10/21/chartex" xmlns:cx3="http://schemas.microsoft.com/office/drawing/2016/5/9/chartex" xmlns:cx4="http://schemas.microsoft.com/office/drawing/2016/5/10/chartex" xmlns:cx5="http://schemas.microsoft.com/office/drawing/2016/5/11/chartex" xmlns:cx6="http://schemas.microsoft.com/office/drawing/2016/5/12/chartex" xmlns:cx7="http://schemas.microsoft.com/office/drawing/2016/5/13/chartex" xmlns:cx8="http://schemas.microsoft.com/office/drawing/2016/5/14/chartex" xmlns:mc="http://schemas.openxmlformats.org/markup-compatibility/2006" xmlns:aink="http://schemas.microsoft.com/office/drawing/2016/ink" xmlns:am3d="http://schemas.microsoft.com/office/drawing/2017/model3d" xmlns:o="urn:schemas-microsoft-com:office:office" xmlns:oel="http://schemas.microsoft.com/office/2019/extlst" xmlns:r="http://schemas.openxmlformats.org/officeDocument/2006/relationships" xmlns:m="http://schemas.openxmlformats.org/officeDocument/2006/math" xmlns:v="urn:schemas-microsoft-com:vml" xmlns:wp14="http://schemas.microsoft.com/office/word/2010/wordprocessingDrawing" xmlns:wp="http://schemas.openxmlformats.org/drawingml/2006/wordprocessingDrawing" xmlns:w10="urn:schemas-microsoft-com:office:word" xmlns:w="http://schemas.openxmlformats.org/wordprocessingml/2006/main" xmlns:w14="http://schemas.microsoft.com/office/word/2010/wordml" xmlns:w15="http://schemas.microsoft.com/office/word/2012/wordml" xmlns:w16cex="http://schemas.microsoft.com/office/word/2018/wordml/cex" xmlns:w16cid="http://schemas.microsoft.com/office/word/2016/wordml/cid" xmlns:w16="http://schemas.microsoft.com/office/word/2018/wordml" xmlns:w16sdtdh="http://schemas.microsoft.com/office/word/2020/wordml/sdtdatahash" xmlns:w16se="http://schemas.microsoft.com/office/word/2015/wordml/symex" xmlns:wpg="http://schemas.microsoft.com/office/word/2010/wordprocessingGroup" xmlns:wpi="http://schemas.microsoft.com/office/word/2010/wordprocessingInk" xmlns:wne="http://schemas.microsoft.com/office/word/2006/wordml" xmlns:wps="http://schemas.microsoft.com/office/word/2010/wordprocessingShape" mc:Ignorable="w14 w15 w16se w16cid w16 w16cex w16sdtdh wp14">
+  <w15:person w15:author="Montecino, Diego">
+    <w15:presenceInfo w15:providerId="AD" w15:userId="S::dmontecino@wcs.org::a795c42d-832a-4dce-b1d8-09bac981a9d2"/>
+  </w15:person>
+</w15:people>
+</file>
+
 <file path=word/styles.xml><?xml version="1.0" encoding="utf-8"?>
 <w:styles xmlns:mc="http://schemas.openxmlformats.org/markup-compatibility/2006" xmlns:r="http://schemas.openxmlformats.org/officeDocument/2006/relationships" xmlns:w="http://schemas.openxmlformats.org/wordprocessingml/2006/main" xmlns:w14="http://schemas.microsoft.com/office/word/2010/wordml" xmlns:w15="http://schemas.microsoft.com/office/word/2012/wordml" xmlns:w16cex="http://schemas.microsoft.com/office/word/2018/wordml/cex" xmlns:w16cid="http://schemas.microsoft.com/office/word/2016/wordml/cid" xmlns:w16="http://schemas.microsoft.com/office/word/2018/wordml" xmlns:w16sdtdh="http://schemas.microsoft.com/office/word/2020/wordml/sdtdatahash" xmlns:w16se="http://schemas.microsoft.com/office/word/2015/wordml/symex" mc:Ignorable="w14 w15 w16se w16cid w16 w16cex w16sdtdh">
   <w:docDefaults>
     <w:rPrDefault>
       <w:rPr>
-        <w:rFonts w:ascii="Arial" w:eastAsia="Arial" w:hAnsi="Arial" w:cs="Arial"/>
+        <w:rFonts w:ascii="Arial" w:hAnsi="Arial" w:eastAsia="Arial" w:cs="Arial"/>
         <w:sz w:val="22"/>
         <w:szCs w:val="22"/>
         <w:lang w:val="en" w:eastAsia="en-US" w:bidi="km-KH"/>
@@ -5242,14 +5492,14 @@
   <w:latentStyles w:defLockedState="0" w:defUIPriority="99" w:defSemiHidden="0" w:defUnhideWhenUsed="0" w:defQFormat="0" w:count="376">
     <w:lsdException w:name="Normal" w:uiPriority="0" w:qFormat="1"/>
     <w:lsdException w:name="heading 1" w:uiPriority="9" w:qFormat="1"/>
-    <w:lsdException w:name="heading 2" w:semiHidden="1" w:uiPriority="9" w:unhideWhenUsed="1" w:qFormat="1"/>
-    <w:lsdException w:name="heading 3" w:semiHidden="1" w:uiPriority="9" w:unhideWhenUsed="1" w:qFormat="1"/>
-    <w:lsdException w:name="heading 4" w:semiHidden="1" w:uiPriority="9" w:unhideWhenUsed="1" w:qFormat="1"/>
-    <w:lsdException w:name="heading 5" w:semiHidden="1" w:uiPriority="9" w:unhideWhenUsed="1" w:qFormat="1"/>
-    <w:lsdException w:name="heading 6" w:semiHidden="1" w:uiPriority="9" w:unhideWhenUsed="1" w:qFormat="1"/>
-    <w:lsdException w:name="heading 7" w:semiHidden="1" w:uiPriority="9" w:unhideWhenUsed="1" w:qFormat="1"/>
-    <w:lsdException w:name="heading 8" w:semiHidden="1" w:uiPriority="9" w:unhideWhenUsed="1" w:qFormat="1"/>
-    <w:lsdException w:name="heading 9" w:semiHidden="1" w:uiPriority="9" w:unhideWhenUsed="1" w:qFormat="1"/>
+    <w:lsdException w:name="heading 2" w:uiPriority="9" w:semiHidden="1" w:unhideWhenUsed="1" w:qFormat="1"/>
+    <w:lsdException w:name="heading 3" w:uiPriority="9" w:semiHidden="1" w:unhideWhenUsed="1" w:qFormat="1"/>
+    <w:lsdException w:name="heading 4" w:uiPriority="9" w:semiHidden="1" w:unhideWhenUsed="1" w:qFormat="1"/>
+    <w:lsdException w:name="heading 5" w:uiPriority="9" w:semiHidden="1" w:unhideWhenUsed="1" w:qFormat="1"/>
+    <w:lsdException w:name="heading 6" w:uiPriority="9" w:semiHidden="1" w:unhideWhenUsed="1" w:qFormat="1"/>
+    <w:lsdException w:name="heading 7" w:uiPriority="9" w:semiHidden="1" w:unhideWhenUsed="1" w:qFormat="1"/>
+    <w:lsdException w:name="heading 8" w:uiPriority="9" w:semiHidden="1" w:unhideWhenUsed="1" w:qFormat="1"/>
+    <w:lsdException w:name="heading 9" w:uiPriority="9" w:semiHidden="1" w:unhideWhenUsed="1" w:qFormat="1"/>
     <w:lsdException w:name="index 1" w:semiHidden="1" w:unhideWhenUsed="1"/>
     <w:lsdException w:name="index 2" w:semiHidden="1" w:unhideWhenUsed="1"/>
     <w:lsdException w:name="index 3" w:semiHidden="1" w:unhideWhenUsed="1"/>
@@ -5259,22 +5509,22 @@
     <w:lsdException w:name="index 7" w:semiHidden="1" w:unhideWhenUsed="1"/>
     <w:lsdException w:name="index 8" w:semiHidden="1" w:unhideWhenUsed="1"/>
     <w:lsdException w:name="index 9" w:semiHidden="1" w:unhideWhenUsed="1"/>
-    <w:lsdException w:name="toc 1" w:semiHidden="1" w:uiPriority="39" w:unhideWhenUsed="1"/>
-    <w:lsdException w:name="toc 2" w:semiHidden="1" w:uiPriority="39" w:unhideWhenUsed="1"/>
-    <w:lsdException w:name="toc 3" w:semiHidden="1" w:uiPriority="39" w:unhideWhenUsed="1"/>
-    <w:lsdException w:name="toc 4" w:semiHidden="1" w:uiPriority="39" w:unhideWhenUsed="1"/>
-    <w:lsdException w:name="toc 5" w:semiHidden="1" w:uiPriority="39" w:unhideWhenUsed="1"/>
-    <w:lsdException w:name="toc 6" w:semiHidden="1" w:uiPriority="39" w:unhideWhenUsed="1"/>
-    <w:lsdException w:name="toc 7" w:semiHidden="1" w:uiPriority="39" w:unhideWhenUsed="1"/>
-    <w:lsdException w:name="toc 8" w:semiHidden="1" w:uiPriority="39" w:unhideWhenUsed="1"/>
-    <w:lsdException w:name="toc 9" w:semiHidden="1" w:uiPriority="39" w:unhideWhenUsed="1"/>
+    <w:lsdException w:name="toc 1" w:uiPriority="39" w:semiHidden="1" w:unhideWhenUsed="1"/>
+    <w:lsdException w:name="toc 2" w:uiPriority="39" w:semiHidden="1" w:unhideWhenUsed="1"/>
+    <w:lsdException w:name="toc 3" w:uiPriority="39" w:semiHidden="1" w:unhideWhenUsed="1"/>
+    <w:lsdException w:name="toc 4" w:uiPriority="39" w:semiHidden="1" w:unhideWhenUsed="1"/>
+    <w:lsdException w:name="toc 5" w:uiPriority="39" w:semiHidden="1" w:unhideWhenUsed="1"/>
+    <w:lsdException w:name="toc 6" w:uiPriority="39" w:semiHidden="1" w:unhideWhenUsed="1"/>
+    <w:lsdException w:name="toc 7" w:uiPriority="39" w:semiHidden="1" w:unhideWhenUsed="1"/>
+    <w:lsdException w:name="toc 8" w:uiPriority="39" w:semiHidden="1" w:unhideWhenUsed="1"/>
+    <w:lsdException w:name="toc 9" w:uiPriority="39" w:semiHidden="1" w:unhideWhenUsed="1"/>
     <w:lsdException w:name="Normal Indent" w:semiHidden="1" w:unhideWhenUsed="1"/>
     <w:lsdException w:name="footnote text" w:semiHidden="1" w:unhideWhenUsed="1"/>
     <w:lsdException w:name="annotation text" w:semiHidden="1" w:unhideWhenUsed="1"/>
     <w:lsdException w:name="header" w:semiHidden="1" w:unhideWhenUsed="1"/>
     <w:lsdException w:name="footer" w:semiHidden="1" w:unhideWhenUsed="1"/>
     <w:lsdException w:name="index heading" w:semiHidden="1" w:unhideWhenUsed="1"/>
-    <w:lsdException w:name="caption" w:semiHidden="1" w:uiPriority="35" w:unhideWhenUsed="1" w:qFormat="1"/>
+    <w:lsdException w:name="caption" w:uiPriority="35" w:semiHidden="1" w:unhideWhenUsed="1" w:qFormat="1"/>
     <w:lsdException w:name="table of figures" w:semiHidden="1" w:unhideWhenUsed="1"/>
     <w:lsdException w:name="envelope address" w:semiHidden="1" w:unhideWhenUsed="1"/>
     <w:lsdException w:name="envelope return" w:semiHidden="1" w:unhideWhenUsed="1"/>
@@ -5305,7 +5555,7 @@
     <w:lsdException w:name="Title" w:uiPriority="10" w:qFormat="1"/>
     <w:lsdException w:name="Closing" w:semiHidden="1" w:unhideWhenUsed="1"/>
     <w:lsdException w:name="Signature" w:semiHidden="1" w:unhideWhenUsed="1"/>
-    <w:lsdException w:name="Default Paragraph Font" w:semiHidden="1" w:uiPriority="1" w:unhideWhenUsed="1"/>
+    <w:lsdException w:name="Default Paragraph Font" w:uiPriority="1" w:semiHidden="1" w:unhideWhenUsed="1"/>
     <w:lsdException w:name="Body Text" w:semiHidden="1" w:unhideWhenUsed="1"/>
     <w:lsdException w:name="Body Text Indent" w:semiHidden="1" w:unhideWhenUsed="1"/>
     <w:lsdException w:name="List Continue" w:semiHidden="1" w:unhideWhenUsed="1"/>
@@ -5505,8 +5755,8 @@
     <w:lsdException w:name="Subtle Reference" w:uiPriority="31" w:qFormat="1"/>
     <w:lsdException w:name="Intense Reference" w:uiPriority="32" w:qFormat="1"/>
     <w:lsdException w:name="Book Title" w:uiPriority="33" w:qFormat="1"/>
-    <w:lsdException w:name="Bibliography" w:semiHidden="1" w:uiPriority="37" w:unhideWhenUsed="1"/>
-    <w:lsdException w:name="TOC Heading" w:semiHidden="1" w:uiPriority="39" w:unhideWhenUsed="1" w:qFormat="1"/>
+    <w:lsdException w:name="Bibliography" w:uiPriority="37" w:semiHidden="1" w:unhideWhenUsed="1"/>
+    <w:lsdException w:name="TOC Heading" w:uiPriority="39" w:semiHidden="1" w:unhideWhenUsed="1" w:qFormat="1"/>
     <w:lsdException w:name="Plain Table 1" w:uiPriority="41"/>
     <w:lsdException w:name="Plain Table 2" w:uiPriority="42"/>
     <w:lsdException w:name="Plain Table 3" w:uiPriority="43"/>
@@ -5617,7 +5867,7 @@
     <w:lsdException w:name="Unresolved Mention" w:semiHidden="1" w:unhideWhenUsed="1"/>
     <w:lsdException w:name="Smart Link" w:semiHidden="1" w:unhideWhenUsed="1"/>
   </w:latentStyles>
-  <w:style w:type="paragraph" w:default="1" w:styleId="Normal">
+  <w:style w:type="paragraph" w:styleId="Normal" w:default="1">
     <w:name w:val="Normal"/>
     <w:qFormat/>
   </w:style>
@@ -5734,13 +5984,13 @@
       <w:color w:val="666666"/>
     </w:rPr>
   </w:style>
-  <w:style w:type="character" w:default="1" w:styleId="DefaultParagraphFont">
+  <w:style w:type="character" w:styleId="DefaultParagraphFont" w:default="1">
     <w:name w:val="Default Paragraph Font"/>
     <w:uiPriority w:val="1"/>
     <w:semiHidden/>
     <w:unhideWhenUsed/>
   </w:style>
-  <w:style w:type="table" w:default="1" w:styleId="TableNormal">
+  <w:style w:type="table" w:styleId="TableNormal" w:default="1">
     <w:name w:val="Normal Table"/>
     <w:uiPriority w:val="99"/>
     <w:semiHidden/>
@@ -5755,7 +6005,7 @@
       </w:tblCellMar>
     </w:tblPr>
   </w:style>
-  <w:style w:type="numbering" w:default="1" w:styleId="NoList">
+  <w:style w:type="numbering" w:styleId="NoList" w:default="1">
     <w:name w:val="No List"/>
     <w:uiPriority w:val="99"/>
     <w:semiHidden/>
@@ -5794,7 +6044,7 @@
       <w:szCs w:val="30"/>
     </w:rPr>
   </w:style>
-  <w:style w:type="table" w:customStyle="1" w:styleId="a">
+  <w:style w:type="table" w:styleId="a" w:customStyle="1">
     <w:basedOn w:val="TableNormal"/>
     <w:tblPr>
       <w:tblStyleRowBandSize w:val="1"/>
@@ -5806,6 +6056,19 @@
         <w:right w:w="100" w:type="dxa"/>
       </w:tblCellMar>
     </w:tblPr>
+  </w:style>
+  <w:style w:type="paragraph" w:styleId="Revision">
+    <w:name w:val="Revision"/>
+    <w:hidden/>
+    <w:uiPriority w:val="99"/>
+    <w:semiHidden/>
+    <w:rsid w:val="00BD292F"/>
+    <w:pPr>
+      <w:spacing w:line="240" w:lineRule="auto"/>
+    </w:pPr>
+    <w:rPr>
+      <w:szCs w:val="36"/>
+    </w:rPr>
   </w:style>
 </w:styles>
 </file>

</xml_diff>